<commit_message>
into & Context analysis
</commit_message>
<xml_diff>
--- a/Munjal_21061253_CaseStudy_WebPresenceExegesis.docx
+++ b/Munjal_21061253_CaseStudy_WebPresenceExegesis.docx
@@ -30,7 +30,7 @@
           <w:color w:val="000000"/>
           <w:spacing w:val="102"/>
         </w:rPr>
-        <w:t>2</w:t>
+        <w:t>3</w:t>
       </w:r>
     </w:p>
     <w:p>
@@ -323,7 +323,13 @@
           <w:sz w:val="24"/>
         </w:rPr>
         <w:tab/>
-        <w:t>1638</w:t>
+      </w:r>
+      <w:r>
+        <w:rPr>
+          <w:color w:val="808080"/>
+          <w:sz w:val="24"/>
+        </w:rPr>
+        <w:t>xxx</w:t>
       </w:r>
     </w:p>
     <w:p>
@@ -342,24 +348,18 @@
           <w:tab w:val="left" w:pos="3200"/>
         </w:tabs>
         <w:rPr>
-          <w:sz w:val="24"/>
-        </w:rPr>
-      </w:pPr>
-      <w:r>
-        <w:rPr>
           <w:b/>
           <w:sz w:val="28"/>
           <w:szCs w:val="28"/>
         </w:rPr>
-        <w:t>URL</w:t>
-      </w:r>
+      </w:pPr>
       <w:r>
         <w:rPr>
           <w:b/>
           <w:sz w:val="28"/>
           <w:szCs w:val="28"/>
         </w:rPr>
-        <w:t> </w:t>
+        <w:t>URL</w:t>
       </w:r>
       <w:r>
         <w:rPr>
@@ -367,7 +367,7 @@
           <w:sz w:val="28"/>
           <w:szCs w:val="28"/>
         </w:rPr>
-        <w:t>(if</w:t>
+        <w:t> </w:t>
       </w:r>
       <w:r>
         <w:rPr>
@@ -375,7 +375,7 @@
           <w:sz w:val="28"/>
           <w:szCs w:val="28"/>
         </w:rPr>
-        <w:t> </w:t>
+        <w:t>(if</w:t>
       </w:r>
       <w:r>
         <w:rPr>
@@ -383,7 +383,7 @@
           <w:sz w:val="28"/>
           <w:szCs w:val="28"/>
         </w:rPr>
-        <w:t>applicable):</w:t>
+        <w:t> </w:t>
       </w:r>
       <w:r>
         <w:rPr>
@@ -391,15 +391,37 @@
           <w:sz w:val="28"/>
           <w:szCs w:val="28"/>
         </w:rPr>
-        <w:t> </w:t>
-      </w:r>
-      <w:r>
-        <w:rPr>
-          <w:color w:val="808080"/>
+        <w:t>applicable):</w:t>
+      </w:r>
+      <w:r>
+        <w:rPr>
+          <w:b/>
+          <w:sz w:val="28"/>
+          <w:szCs w:val="28"/>
+        </w:rPr>
+        <w:t> </w:t>
+      </w:r>
+      <w:hyperlink r:id="rId7" w:history="1">
+        <w:r>
+          <w:rPr>
+            <w:rStyle w:val="Hyperlink"/>
+            <w:b/>
+            <w:sz w:val="28"/>
+            <w:szCs w:val="28"/>
+          </w:rPr>
+          <w:t>https://munjalamit.wordpress.com/</w:t>
+        </w:r>
+      </w:hyperlink>
+    </w:p>
+    <w:p>
+      <w:pPr>
+        <w:tabs>
+          <w:tab w:val="left" w:pos="3200"/>
+        </w:tabs>
+        <w:rPr>
           <w:sz w:val="24"/>
         </w:rPr>
-        <w:t>NA</w:t>
-      </w:r>
+      </w:pPr>
     </w:p>
     <w:p>
       <w:pPr>
@@ -1782,7 +1804,7 @@
         </w:rPr>
         <w:t xml:space="preserve"> </w:t>
       </w:r>
-      <w:hyperlink r:id="rId7" w:history="1">
+      <w:hyperlink r:id="rId8" w:history="1">
         <w:r>
           <w:rPr>
             <w:rStyle w:val="Hyperlink"/>
@@ -2206,16 +2228,32 @@
     </w:p>
     <w:p>
       <w:pPr>
-        <w:ind w:left="1440"/>
-      </w:pPr>
-      <w:hyperlink r:id="rId8" w:history="1">
-        <w:r>
-          <w:rPr>
-            <w:rStyle w:val="Hyperlink"/>
-          </w:rPr>
-          <w:t>https://github.com/s3925455/Web-Communication/blob/main/A2-27012025/Munjal_21061253_Essay.docx</w:t>
-        </w:r>
-      </w:hyperlink>
+        <w:ind w:left="720" w:firstLine="720"/>
+      </w:pPr>
+      <w:r>
+        <w:fldChar w:fldCharType="begin"/>
+      </w:r>
+      <w:r>
+        <w:instrText>HYPERLINK "</w:instrText>
+      </w:r>
+      <w:r>
+        <w:instrText>https://github.com/s3925455/Web-Communication.git</w:instrText>
+      </w:r>
+      <w:r>
+        <w:instrText>"</w:instrText>
+      </w:r>
+      <w:r>
+        <w:fldChar w:fldCharType="separate"/>
+      </w:r>
+      <w:r>
+        <w:rPr>
+          <w:rStyle w:val="Hyperlink"/>
+        </w:rPr>
+        <w:t>https://github.com/s3925455/Web-Communication.git</w:t>
+      </w:r>
+      <w:r>
+        <w:fldChar w:fldCharType="end"/>
+      </w:r>
     </w:p>
     <w:p>
       <w:pPr>
@@ -3749,6 +3787,15 @@
         </w:rPr>
         <w:lastRenderedPageBreak/>
         <w:t xml:space="preserve">Case Study: </w:t>
+      </w:r>
+      <w:r>
+        <w:rPr>
+          <w:b/>
+          <w:bCs/>
+          <w:sz w:val="28"/>
+          <w:szCs w:val="28"/>
+        </w:rPr>
+        <w:t>Web presence and Exegesis</w:t>
       </w:r>
     </w:p>
     <w:p>
@@ -3789,6 +3836,676 @@
           <w:szCs w:val="24"/>
         </w:rPr>
       </w:pPr>
+      <w:r>
+        <w:rPr>
+          <w:rStyle w:val="editortnoteditedwurp8"/>
+          <w:rFonts w:ascii="Open Sans" w:hAnsi="Open Sans" w:cs="Open Sans"/>
+          <w:color w:val="191919"/>
+          <w:spacing w:val="2"/>
+          <w:shd w:val="clear" w:color="auto" w:fill="FFFFFF"/>
+        </w:rPr>
+        <w:t>In this exegesis, I </w:t>
+      </w:r>
+      <w:r>
+        <w:rPr>
+          <w:rStyle w:val="editortaddedltunj"/>
+          <w:rFonts w:ascii="Open Sans" w:hAnsi="Open Sans" w:cs="Open Sans"/>
+          <w:spacing w:val="2"/>
+          <w:shd w:val="clear" w:color="auto" w:fill="FFFFFF"/>
+        </w:rPr>
+        <w:t>introduce</w:t>
+      </w:r>
+      <w:r>
+        <w:rPr>
+          <w:rStyle w:val="editortnoteditedlongjunnx"/>
+          <w:rFonts w:ascii="Open Sans" w:hAnsi="Open Sans" w:cs="Open Sans"/>
+          <w:spacing w:val="2"/>
+          <w:shd w:val="clear" w:color="auto" w:fill="FFFFFF"/>
+        </w:rPr>
+        <w:t> my digital persona, "Tim A," a pseudonym </w:t>
+      </w:r>
+      <w:r>
+        <w:rPr>
+          <w:rStyle w:val="editortaddedltunj"/>
+          <w:rFonts w:ascii="Open Sans" w:hAnsi="Open Sans" w:cs="Open Sans"/>
+          <w:spacing w:val="2"/>
+          <w:shd w:val="clear" w:color="auto" w:fill="FFFFFF"/>
+        </w:rPr>
+        <w:t>used</w:t>
+      </w:r>
+      <w:r>
+        <w:rPr>
+          <w:rStyle w:val="editortnoteditedwurp8"/>
+          <w:rFonts w:ascii="Open Sans" w:hAnsi="Open Sans" w:cs="Open Sans"/>
+          <w:color w:val="191919"/>
+          <w:spacing w:val="2"/>
+          <w:shd w:val="clear" w:color="auto" w:fill="FFFFFF"/>
+        </w:rPr>
+        <w:t> </w:t>
+      </w:r>
+      <w:r>
+        <w:rPr>
+          <w:rStyle w:val="editortaddedltunj"/>
+          <w:rFonts w:ascii="Open Sans" w:hAnsi="Open Sans" w:cs="Open Sans"/>
+          <w:spacing w:val="2"/>
+          <w:shd w:val="clear" w:color="auto" w:fill="FFFFFF"/>
+        </w:rPr>
+        <w:t>out</w:t>
+      </w:r>
+      <w:r>
+        <w:rPr>
+          <w:rStyle w:val="editortnoteditedwurp8"/>
+          <w:rFonts w:ascii="Open Sans" w:hAnsi="Open Sans" w:cs="Open Sans"/>
+          <w:color w:val="191919"/>
+          <w:spacing w:val="2"/>
+          <w:shd w:val="clear" w:color="auto" w:fill="FFFFFF"/>
+        </w:rPr>
+        <w:t> </w:t>
+      </w:r>
+      <w:r>
+        <w:rPr>
+          <w:rStyle w:val="editortaddedltunj"/>
+          <w:rFonts w:ascii="Open Sans" w:hAnsi="Open Sans" w:cs="Open Sans"/>
+          <w:spacing w:val="2"/>
+          <w:shd w:val="clear" w:color="auto" w:fill="FFFFFF"/>
+        </w:rPr>
+        <w:t>of</w:t>
+      </w:r>
+      <w:r>
+        <w:rPr>
+          <w:rStyle w:val="editortnoteditedwurp8"/>
+          <w:rFonts w:ascii="Open Sans" w:hAnsi="Open Sans" w:cs="Open Sans"/>
+          <w:color w:val="191919"/>
+          <w:spacing w:val="2"/>
+          <w:shd w:val="clear" w:color="auto" w:fill="FFFFFF"/>
+        </w:rPr>
+        <w:t> </w:t>
+      </w:r>
+      <w:r>
+        <w:rPr>
+          <w:rStyle w:val="editortnoteditedlongjunnx"/>
+          <w:rFonts w:ascii="Open Sans" w:hAnsi="Open Sans" w:cs="Open Sans"/>
+          <w:spacing w:val="2"/>
+          <w:shd w:val="clear" w:color="auto" w:fill="FFFFFF"/>
+        </w:rPr>
+        <w:t>workplace limitations. My website is </w:t>
+      </w:r>
+      <w:r>
+        <w:rPr>
+          <w:rStyle w:val="editortaddedltunj"/>
+          <w:rFonts w:ascii="Open Sans" w:hAnsi="Open Sans" w:cs="Open Sans"/>
+          <w:spacing w:val="2"/>
+          <w:shd w:val="clear" w:color="auto" w:fill="FFFFFF"/>
+        </w:rPr>
+        <w:t>not</w:t>
+      </w:r>
+      <w:r>
+        <w:rPr>
+          <w:rStyle w:val="editortnoteditedwurp8"/>
+          <w:rFonts w:ascii="Open Sans" w:hAnsi="Open Sans" w:cs="Open Sans"/>
+          <w:color w:val="191919"/>
+          <w:spacing w:val="2"/>
+          <w:shd w:val="clear" w:color="auto" w:fill="FFFFFF"/>
+        </w:rPr>
+        <w:t> a portfolio </w:t>
+      </w:r>
+      <w:r>
+        <w:rPr>
+          <w:rStyle w:val="editortaddedltunj"/>
+          <w:rFonts w:ascii="Open Sans" w:hAnsi="Open Sans" w:cs="Open Sans"/>
+          <w:spacing w:val="2"/>
+          <w:shd w:val="clear" w:color="auto" w:fill="FFFFFF"/>
+        </w:rPr>
+        <w:t>but</w:t>
+      </w:r>
+      <w:r>
+        <w:rPr>
+          <w:rStyle w:val="editortnoteditedwurp8"/>
+          <w:rFonts w:ascii="Open Sans" w:hAnsi="Open Sans" w:cs="Open Sans"/>
+          <w:color w:val="191919"/>
+          <w:spacing w:val="2"/>
+          <w:shd w:val="clear" w:color="auto" w:fill="FFFFFF"/>
+        </w:rPr>
+        <w:t> </w:t>
+      </w:r>
+      <w:r>
+        <w:rPr>
+          <w:rStyle w:val="editortaddedltunj"/>
+          <w:rFonts w:ascii="Open Sans" w:hAnsi="Open Sans" w:cs="Open Sans"/>
+          <w:spacing w:val="2"/>
+          <w:shd w:val="clear" w:color="auto" w:fill="FFFFFF"/>
+        </w:rPr>
+        <w:t>an</w:t>
+      </w:r>
+      <w:r>
+        <w:rPr>
+          <w:rStyle w:val="editortnoteditedwurp8"/>
+          <w:rFonts w:ascii="Open Sans" w:hAnsi="Open Sans" w:cs="Open Sans"/>
+          <w:color w:val="191919"/>
+          <w:spacing w:val="2"/>
+          <w:shd w:val="clear" w:color="auto" w:fill="FFFFFF"/>
+        </w:rPr>
+        <w:t> artistic identity and </w:t>
+      </w:r>
+      <w:r>
+        <w:rPr>
+          <w:rStyle w:val="editortaddedltunj"/>
+          <w:rFonts w:ascii="Open Sans" w:hAnsi="Open Sans" w:cs="Open Sans"/>
+          <w:spacing w:val="2"/>
+          <w:shd w:val="clear" w:color="auto" w:fill="FFFFFF"/>
+        </w:rPr>
+        <w:t>a </w:t>
+      </w:r>
+      <w:r>
+        <w:rPr>
+          <w:rStyle w:val="editortnoteditedwurp8"/>
+          <w:rFonts w:ascii="Open Sans" w:hAnsi="Open Sans" w:cs="Open Sans"/>
+          <w:color w:val="191919"/>
+          <w:spacing w:val="2"/>
+          <w:shd w:val="clear" w:color="auto" w:fill="FFFFFF"/>
+        </w:rPr>
+        <w:t>passion for black-and-white photography. </w:t>
+      </w:r>
+      <w:r>
+        <w:rPr>
+          <w:rStyle w:val="editortaddedltunj"/>
+          <w:rFonts w:ascii="Open Sans" w:hAnsi="Open Sans" w:cs="Open Sans"/>
+          <w:spacing w:val="2"/>
+          <w:shd w:val="clear" w:color="auto" w:fill="FFFFFF"/>
+        </w:rPr>
+        <w:t>Driven</w:t>
+      </w:r>
+      <w:r>
+        <w:rPr>
+          <w:rStyle w:val="editortnoteditedwurp8"/>
+          <w:rFonts w:ascii="Open Sans" w:hAnsi="Open Sans" w:cs="Open Sans"/>
+          <w:color w:val="191919"/>
+          <w:spacing w:val="2"/>
+          <w:shd w:val="clear" w:color="auto" w:fill="FFFFFF"/>
+        </w:rPr>
+        <w:t> </w:t>
+      </w:r>
+      <w:r>
+        <w:rPr>
+          <w:rStyle w:val="editortaddedltunj"/>
+          <w:rFonts w:ascii="Open Sans" w:hAnsi="Open Sans" w:cs="Open Sans"/>
+          <w:spacing w:val="2"/>
+          <w:shd w:val="clear" w:color="auto" w:fill="FFFFFF"/>
+        </w:rPr>
+        <w:t>by </w:t>
+      </w:r>
+      <w:r>
+        <w:rPr>
+          <w:rStyle w:val="editortnoteditedwurp8"/>
+          <w:rFonts w:ascii="Open Sans" w:hAnsi="Open Sans" w:cs="Open Sans"/>
+          <w:color w:val="191919"/>
+          <w:spacing w:val="2"/>
+          <w:shd w:val="clear" w:color="auto" w:fill="FFFFFF"/>
+        </w:rPr>
+        <w:t>sections </w:t>
+      </w:r>
+      <w:r>
+        <w:rPr>
+          <w:rStyle w:val="editortaddedltunj"/>
+          <w:rFonts w:ascii="Open Sans" w:hAnsi="Open Sans" w:cs="Open Sans"/>
+          <w:spacing w:val="2"/>
+          <w:shd w:val="clear" w:color="auto" w:fill="FFFFFF"/>
+        </w:rPr>
+        <w:t>such</w:t>
+      </w:r>
+      <w:r>
+        <w:rPr>
+          <w:rStyle w:val="editortnoteditedwurp8"/>
+          <w:rFonts w:ascii="Open Sans" w:hAnsi="Open Sans" w:cs="Open Sans"/>
+          <w:color w:val="191919"/>
+          <w:spacing w:val="2"/>
+          <w:shd w:val="clear" w:color="auto" w:fill="FFFFFF"/>
+        </w:rPr>
+        <w:t> </w:t>
+      </w:r>
+      <w:r>
+        <w:rPr>
+          <w:rStyle w:val="editortaddedltunj"/>
+          <w:rFonts w:ascii="Open Sans" w:hAnsi="Open Sans" w:cs="Open Sans"/>
+          <w:spacing w:val="2"/>
+          <w:shd w:val="clear" w:color="auto" w:fill="FFFFFF"/>
+        </w:rPr>
+        <w:t>as </w:t>
+      </w:r>
+      <w:r>
+        <w:rPr>
+          <w:rStyle w:val="editortnoteditedwurp8"/>
+          <w:rFonts w:ascii="Open Sans" w:hAnsi="Open Sans" w:cs="Open Sans"/>
+          <w:color w:val="191919"/>
+          <w:spacing w:val="2"/>
+          <w:shd w:val="clear" w:color="auto" w:fill="FFFFFF"/>
+        </w:rPr>
+        <w:t>About, Let</w:t>
+      </w:r>
+      <w:r>
+        <w:rPr>
+          <w:rStyle w:val="editortaddedltunj"/>
+          <w:rFonts w:ascii="Open Sans" w:hAnsi="Open Sans" w:cs="Open Sans"/>
+          <w:spacing w:val="2"/>
+          <w:shd w:val="clear" w:color="auto" w:fill="FFFFFF"/>
+        </w:rPr>
+        <w:t>'</w:t>
+      </w:r>
+      <w:r>
+        <w:rPr>
+          <w:rStyle w:val="editortnoteditedwurp8"/>
+          <w:rFonts w:ascii="Open Sans" w:hAnsi="Open Sans" w:cs="Open Sans"/>
+          <w:color w:val="191919"/>
+          <w:spacing w:val="2"/>
+          <w:shd w:val="clear" w:color="auto" w:fill="FFFFFF"/>
+        </w:rPr>
+        <w:t>s Click, and Let</w:t>
+      </w:r>
+      <w:r>
+        <w:rPr>
+          <w:rStyle w:val="editortaddedltunj"/>
+          <w:rFonts w:ascii="Open Sans" w:hAnsi="Open Sans" w:cs="Open Sans"/>
+          <w:spacing w:val="2"/>
+          <w:shd w:val="clear" w:color="auto" w:fill="FFFFFF"/>
+        </w:rPr>
+        <w:t>'</w:t>
+      </w:r>
+      <w:r>
+        <w:rPr>
+          <w:rStyle w:val="editortnoteditedwurp8"/>
+          <w:rFonts w:ascii="Open Sans" w:hAnsi="Open Sans" w:cs="Open Sans"/>
+          <w:color w:val="191919"/>
+          <w:spacing w:val="2"/>
+          <w:shd w:val="clear" w:color="auto" w:fill="FFFFFF"/>
+        </w:rPr>
+        <w:t>s Explore, I </w:t>
+      </w:r>
+      <w:r>
+        <w:rPr>
+          <w:rStyle w:val="editortaddedltunj"/>
+          <w:rFonts w:ascii="Open Sans" w:hAnsi="Open Sans" w:cs="Open Sans"/>
+          <w:spacing w:val="2"/>
+          <w:shd w:val="clear" w:color="auto" w:fill="FFFFFF"/>
+        </w:rPr>
+        <w:t>allow</w:t>
+      </w:r>
+      <w:r>
+        <w:rPr>
+          <w:rStyle w:val="editortnoteditedlongjunnx"/>
+          <w:rFonts w:ascii="Open Sans" w:hAnsi="Open Sans" w:cs="Open Sans"/>
+          <w:spacing w:val="2"/>
+          <w:shd w:val="clear" w:color="auto" w:fill="FFFFFF"/>
+        </w:rPr>
+        <w:t> visitors into my creative world</w:t>
+      </w:r>
+      <w:r>
+        <w:rPr>
+          <w:rStyle w:val="editortnoteditedwurp8"/>
+          <w:rFonts w:ascii="Open Sans" w:hAnsi="Open Sans" w:cs="Open Sans"/>
+          <w:color w:val="191919"/>
+          <w:spacing w:val="2"/>
+          <w:shd w:val="clear" w:color="auto" w:fill="FFFFFF"/>
+        </w:rPr>
+        <w:t> </w:t>
+      </w:r>
+      <w:r>
+        <w:rPr>
+          <w:rStyle w:val="editortaddedltunj"/>
+          <w:rFonts w:ascii="Open Sans" w:hAnsi="Open Sans" w:cs="Open Sans"/>
+          <w:spacing w:val="2"/>
+          <w:shd w:val="clear" w:color="auto" w:fill="FFFFFF"/>
+        </w:rPr>
+        <w:t>and</w:t>
+      </w:r>
+      <w:r>
+        <w:rPr>
+          <w:rStyle w:val="editortnoteditedwurp8"/>
+          <w:rFonts w:ascii="Open Sans" w:hAnsi="Open Sans" w:cs="Open Sans"/>
+          <w:color w:val="191919"/>
+          <w:spacing w:val="2"/>
+          <w:shd w:val="clear" w:color="auto" w:fill="FFFFFF"/>
+        </w:rPr>
+        <w:t> </w:t>
+      </w:r>
+      <w:r>
+        <w:rPr>
+          <w:rStyle w:val="editortaddedltunj"/>
+          <w:rFonts w:ascii="Open Sans" w:hAnsi="Open Sans" w:cs="Open Sans"/>
+          <w:spacing w:val="2"/>
+          <w:shd w:val="clear" w:color="auto" w:fill="FFFFFF"/>
+        </w:rPr>
+        <w:t>share with them </w:t>
+      </w:r>
+      <w:r>
+        <w:rPr>
+          <w:rStyle w:val="editortnoteditedwurp8"/>
+          <w:rFonts w:ascii="Open Sans" w:hAnsi="Open Sans" w:cs="Open Sans"/>
+          <w:color w:val="191919"/>
+          <w:spacing w:val="2"/>
+          <w:shd w:val="clear" w:color="auto" w:fill="FFFFFF"/>
+        </w:rPr>
+        <w:t>both </w:t>
+      </w:r>
+      <w:r>
+        <w:rPr>
+          <w:rStyle w:val="editortaddedltunj"/>
+          <w:rFonts w:ascii="Open Sans" w:hAnsi="Open Sans" w:cs="Open Sans"/>
+          <w:spacing w:val="2"/>
+          <w:shd w:val="clear" w:color="auto" w:fill="FFFFFF"/>
+        </w:rPr>
+        <w:t>the </w:t>
+      </w:r>
+      <w:r>
+        <w:rPr>
+          <w:rStyle w:val="editortnoteditedwurp8"/>
+          <w:rFonts w:ascii="Open Sans" w:hAnsi="Open Sans" w:cs="Open Sans"/>
+          <w:color w:val="191919"/>
+          <w:spacing w:val="2"/>
+          <w:shd w:val="clear" w:color="auto" w:fill="FFFFFF"/>
+        </w:rPr>
+        <w:t>technical insights and deeper philosophy </w:t>
+      </w:r>
+      <w:r>
+        <w:rPr>
+          <w:rStyle w:val="editortaddedltunj"/>
+          <w:rFonts w:ascii="Open Sans" w:hAnsi="Open Sans" w:cs="Open Sans"/>
+          <w:spacing w:val="2"/>
+          <w:shd w:val="clear" w:color="auto" w:fill="FFFFFF"/>
+        </w:rPr>
+        <w:t>lying </w:t>
+      </w:r>
+      <w:r>
+        <w:rPr>
+          <w:rStyle w:val="editortnoteditedlongjunnx"/>
+          <w:rFonts w:ascii="Open Sans" w:hAnsi="Open Sans" w:cs="Open Sans"/>
+          <w:spacing w:val="2"/>
+          <w:shd w:val="clear" w:color="auto" w:fill="FFFFFF"/>
+        </w:rPr>
+        <w:t>behind my work. My writing </w:t>
+      </w:r>
+      <w:r>
+        <w:rPr>
+          <w:rStyle w:val="editortnoteditedwurp8"/>
+          <w:rFonts w:ascii="Open Sans" w:hAnsi="Open Sans" w:cs="Open Sans"/>
+          <w:color w:val="191919"/>
+          <w:spacing w:val="2"/>
+          <w:shd w:val="clear" w:color="auto" w:fill="FFFFFF"/>
+        </w:rPr>
+        <w:t>is immersive and personal</w:t>
+      </w:r>
+      <w:r>
+        <w:rPr>
+          <w:rStyle w:val="editortaddedltunj"/>
+          <w:rFonts w:ascii="Open Sans" w:hAnsi="Open Sans" w:cs="Open Sans"/>
+          <w:spacing w:val="2"/>
+          <w:shd w:val="clear" w:color="auto" w:fill="FFFFFF"/>
+        </w:rPr>
+        <w:t>;</w:t>
+      </w:r>
+      <w:r>
+        <w:rPr>
+          <w:rStyle w:val="editortnoteditedwurp8"/>
+          <w:rFonts w:ascii="Open Sans" w:hAnsi="Open Sans" w:cs="Open Sans"/>
+          <w:color w:val="191919"/>
+          <w:spacing w:val="2"/>
+          <w:shd w:val="clear" w:color="auto" w:fill="FFFFFF"/>
+        </w:rPr>
+        <w:t> </w:t>
+      </w:r>
+      <w:r>
+        <w:rPr>
+          <w:rStyle w:val="editortaddedltunj"/>
+          <w:rFonts w:ascii="Open Sans" w:hAnsi="Open Sans" w:cs="Open Sans"/>
+          <w:spacing w:val="2"/>
+          <w:shd w:val="clear" w:color="auto" w:fill="FFFFFF"/>
+        </w:rPr>
+        <w:t>I</w:t>
+      </w:r>
+      <w:r>
+        <w:rPr>
+          <w:rStyle w:val="editortnoteditedwurp8"/>
+          <w:rFonts w:ascii="Open Sans" w:hAnsi="Open Sans" w:cs="Open Sans"/>
+          <w:color w:val="191919"/>
+          <w:spacing w:val="2"/>
+          <w:shd w:val="clear" w:color="auto" w:fill="FFFFFF"/>
+        </w:rPr>
+        <w:t> connect with my audience</w:t>
+      </w:r>
+      <w:r>
+        <w:rPr>
+          <w:rStyle w:val="editortaddedltunj"/>
+          <w:rFonts w:ascii="Open Sans" w:hAnsi="Open Sans" w:cs="Open Sans"/>
+          <w:spacing w:val="2"/>
+          <w:shd w:val="clear" w:color="auto" w:fill="FFFFFF"/>
+        </w:rPr>
+        <w:t>,</w:t>
+      </w:r>
+      <w:r>
+        <w:rPr>
+          <w:rStyle w:val="editortnoteditedwurp8"/>
+          <w:rFonts w:ascii="Open Sans" w:hAnsi="Open Sans" w:cs="Open Sans"/>
+          <w:color w:val="191919"/>
+          <w:spacing w:val="2"/>
+          <w:shd w:val="clear" w:color="auto" w:fill="FFFFFF"/>
+        </w:rPr>
+        <w:t> </w:t>
+      </w:r>
+      <w:r>
+        <w:rPr>
+          <w:rStyle w:val="editortnoteditedlongjunnx"/>
+          <w:rFonts w:ascii="Open Sans" w:hAnsi="Open Sans" w:cs="Open Sans"/>
+          <w:spacing w:val="2"/>
+          <w:shd w:val="clear" w:color="auto" w:fill="FFFFFF"/>
+        </w:rPr>
+        <w:t>guiding them through the nuances of monochrome photography. I balance storytelling with expertise</w:t>
+      </w:r>
+      <w:r>
+        <w:rPr>
+          <w:rStyle w:val="editortnoteditedwurp8"/>
+          <w:rFonts w:ascii="Open Sans" w:hAnsi="Open Sans" w:cs="Open Sans"/>
+          <w:color w:val="191919"/>
+          <w:spacing w:val="2"/>
+          <w:shd w:val="clear" w:color="auto" w:fill="FFFFFF"/>
+        </w:rPr>
+        <w:t> </w:t>
+      </w:r>
+      <w:r>
+        <w:rPr>
+          <w:rStyle w:val="editortaddedltunj"/>
+          <w:rFonts w:ascii="Open Sans" w:hAnsi="Open Sans" w:cs="Open Sans"/>
+          <w:spacing w:val="2"/>
+          <w:shd w:val="clear" w:color="auto" w:fill="FFFFFF"/>
+        </w:rPr>
+        <w:t>to</w:t>
+      </w:r>
+      <w:r>
+        <w:rPr>
+          <w:rStyle w:val="editortnoteditedwurp8"/>
+          <w:rFonts w:ascii="Open Sans" w:hAnsi="Open Sans" w:cs="Open Sans"/>
+          <w:color w:val="191919"/>
+          <w:spacing w:val="2"/>
+          <w:shd w:val="clear" w:color="auto" w:fill="FFFFFF"/>
+        </w:rPr>
+        <w:t> </w:t>
+      </w:r>
+      <w:r>
+        <w:rPr>
+          <w:rStyle w:val="editortaddedltunj"/>
+          <w:rFonts w:ascii="Open Sans" w:hAnsi="Open Sans" w:cs="Open Sans"/>
+          <w:spacing w:val="2"/>
+          <w:shd w:val="clear" w:color="auto" w:fill="FFFFFF"/>
+        </w:rPr>
+        <w:t>make</w:t>
+      </w:r>
+      <w:r>
+        <w:rPr>
+          <w:rStyle w:val="editortnoteditedwurp8"/>
+          <w:rFonts w:ascii="Open Sans" w:hAnsi="Open Sans" w:cs="Open Sans"/>
+          <w:color w:val="191919"/>
+          <w:spacing w:val="2"/>
+          <w:shd w:val="clear" w:color="auto" w:fill="FFFFFF"/>
+        </w:rPr>
+        <w:t> </w:t>
+      </w:r>
+      <w:r>
+        <w:rPr>
+          <w:rStyle w:val="editortaddedltunj"/>
+          <w:rFonts w:ascii="Open Sans" w:hAnsi="Open Sans" w:cs="Open Sans"/>
+          <w:spacing w:val="2"/>
+          <w:shd w:val="clear" w:color="auto" w:fill="FFFFFF"/>
+        </w:rPr>
+        <w:t>sure </w:t>
+      </w:r>
+      <w:r>
+        <w:rPr>
+          <w:rStyle w:val="editortnoteditedwurp8"/>
+          <w:rFonts w:ascii="Open Sans" w:hAnsi="Open Sans" w:cs="Open Sans"/>
+          <w:color w:val="191919"/>
+          <w:spacing w:val="2"/>
+          <w:shd w:val="clear" w:color="auto" w:fill="FFFFFF"/>
+        </w:rPr>
+        <w:t>my persona </w:t>
+      </w:r>
+      <w:r>
+        <w:rPr>
+          <w:rStyle w:val="editortaddedltunj"/>
+          <w:rFonts w:ascii="Open Sans" w:hAnsi="Open Sans" w:cs="Open Sans"/>
+          <w:spacing w:val="2"/>
+          <w:shd w:val="clear" w:color="auto" w:fill="FFFFFF"/>
+        </w:rPr>
+        <w:t>is</w:t>
+      </w:r>
+      <w:r>
+        <w:rPr>
+          <w:rStyle w:val="editortnoteditedlongjunnx"/>
+          <w:rFonts w:ascii="Open Sans" w:hAnsi="Open Sans" w:cs="Open Sans"/>
+          <w:spacing w:val="2"/>
+          <w:shd w:val="clear" w:color="auto" w:fill="FFFFFF"/>
+        </w:rPr>
+        <w:t> authentic and engaging. This analysis </w:t>
+      </w:r>
+      <w:r>
+        <w:rPr>
+          <w:rStyle w:val="editortaddedltunj"/>
+          <w:rFonts w:ascii="Open Sans" w:hAnsi="Open Sans" w:cs="Open Sans"/>
+          <w:spacing w:val="2"/>
+          <w:shd w:val="clear" w:color="auto" w:fill="FFFFFF"/>
+        </w:rPr>
+        <w:t>will</w:t>
+      </w:r>
+      <w:r>
+        <w:rPr>
+          <w:rStyle w:val="editortnoteditedwurp8"/>
+          <w:rFonts w:ascii="Open Sans" w:hAnsi="Open Sans" w:cs="Open Sans"/>
+          <w:color w:val="191919"/>
+          <w:spacing w:val="2"/>
+          <w:shd w:val="clear" w:color="auto" w:fill="FFFFFF"/>
+        </w:rPr>
+        <w:t> </w:t>
+      </w:r>
+      <w:r>
+        <w:rPr>
+          <w:rStyle w:val="editortaddedltunj"/>
+          <w:rFonts w:ascii="Open Sans" w:hAnsi="Open Sans" w:cs="Open Sans"/>
+          <w:spacing w:val="2"/>
+          <w:shd w:val="clear" w:color="auto" w:fill="FFFFFF"/>
+        </w:rPr>
+        <w:t>explore </w:t>
+      </w:r>
+      <w:r>
+        <w:rPr>
+          <w:rStyle w:val="editortnoteditedlongjunnx"/>
+          <w:rFonts w:ascii="Open Sans" w:hAnsi="Open Sans" w:cs="Open Sans"/>
+          <w:spacing w:val="2"/>
+          <w:shd w:val="clear" w:color="auto" w:fill="FFFFFF"/>
+        </w:rPr>
+        <w:t>how my web presence shapes audience perception, the effectiveness of my narrative, and the ways in which my identity as an artist is communicated online. </w:t>
+      </w:r>
+      <w:r>
+        <w:rPr>
+          <w:rStyle w:val="editortnoteditedwurp8"/>
+          <w:rFonts w:ascii="Open Sans" w:hAnsi="Open Sans" w:cs="Open Sans"/>
+          <w:color w:val="191919"/>
+          <w:spacing w:val="2"/>
+          <w:shd w:val="clear" w:color="auto" w:fill="FFFFFF"/>
+        </w:rPr>
+        <w:t>This reflection </w:t>
+      </w:r>
+      <w:r>
+        <w:rPr>
+          <w:rStyle w:val="editortaddedltunj"/>
+          <w:rFonts w:ascii="Open Sans" w:hAnsi="Open Sans" w:cs="Open Sans"/>
+          <w:spacing w:val="2"/>
+          <w:shd w:val="clear" w:color="auto" w:fill="FFFFFF"/>
+        </w:rPr>
+        <w:t>lets</w:t>
+      </w:r>
+      <w:r>
+        <w:rPr>
+          <w:rStyle w:val="editortnoteditedwurp8"/>
+          <w:rFonts w:ascii="Open Sans" w:hAnsi="Open Sans" w:cs="Open Sans"/>
+          <w:color w:val="191919"/>
+          <w:spacing w:val="2"/>
+          <w:shd w:val="clear" w:color="auto" w:fill="FFFFFF"/>
+        </w:rPr>
+        <w:t> </w:t>
+      </w:r>
+      <w:r>
+        <w:rPr>
+          <w:rStyle w:val="editortaddedltunj"/>
+          <w:rFonts w:ascii="Open Sans" w:hAnsi="Open Sans" w:cs="Open Sans"/>
+          <w:spacing w:val="2"/>
+          <w:shd w:val="clear" w:color="auto" w:fill="FFFFFF"/>
+        </w:rPr>
+        <w:t>me</w:t>
+      </w:r>
+      <w:r>
+        <w:rPr>
+          <w:rStyle w:val="editortnoteditedwurp8"/>
+          <w:rFonts w:ascii="Open Sans" w:hAnsi="Open Sans" w:cs="Open Sans"/>
+          <w:color w:val="191919"/>
+          <w:spacing w:val="2"/>
+          <w:shd w:val="clear" w:color="auto" w:fill="FFFFFF"/>
+        </w:rPr>
+        <w:t> refine my digital presence </w:t>
+      </w:r>
+      <w:r>
+        <w:rPr>
+          <w:rStyle w:val="editortaddedltunj"/>
+          <w:rFonts w:ascii="Open Sans" w:hAnsi="Open Sans" w:cs="Open Sans"/>
+          <w:spacing w:val="2"/>
+          <w:shd w:val="clear" w:color="auto" w:fill="FFFFFF"/>
+        </w:rPr>
+        <w:t>and</w:t>
+      </w:r>
+      <w:r>
+        <w:rPr>
+          <w:rStyle w:val="editortnoteditedwurp8"/>
+          <w:rFonts w:ascii="Open Sans" w:hAnsi="Open Sans" w:cs="Open Sans"/>
+          <w:color w:val="191919"/>
+          <w:spacing w:val="2"/>
+          <w:shd w:val="clear" w:color="auto" w:fill="FFFFFF"/>
+        </w:rPr>
+        <w:t> </w:t>
+      </w:r>
+      <w:r>
+        <w:rPr>
+          <w:rStyle w:val="editortaddedltunj"/>
+          <w:rFonts w:ascii="Open Sans" w:hAnsi="Open Sans" w:cs="Open Sans"/>
+          <w:spacing w:val="2"/>
+          <w:shd w:val="clear" w:color="auto" w:fill="FFFFFF"/>
+        </w:rPr>
+        <w:t>retain</w:t>
+      </w:r>
+      <w:r>
+        <w:rPr>
+          <w:rStyle w:val="editortnoteditedlongjunnx"/>
+          <w:rFonts w:ascii="Open Sans" w:hAnsi="Open Sans" w:cs="Open Sans"/>
+          <w:spacing w:val="2"/>
+          <w:shd w:val="clear" w:color="auto" w:fill="FFFFFF"/>
+        </w:rPr>
+        <w:t> artistic integrity and creative authority.</w:t>
+      </w:r>
     </w:p>
     <w:p>
       <w:pPr>
@@ -3807,48 +4524,6 @@
           <w:szCs w:val="24"/>
         </w:rPr>
       </w:pPr>
-    </w:p>
-    <w:p>
-      <w:pPr>
-        <w:spacing w:line="360" w:lineRule="auto"/>
-        <w:rPr>
-          <w:sz w:val="24"/>
-          <w:szCs w:val="24"/>
-        </w:rPr>
-      </w:pPr>
-    </w:p>
-    <w:p>
-      <w:pPr>
-        <w:spacing w:line="360" w:lineRule="auto"/>
-        <w:rPr>
-          <w:sz w:val="24"/>
-          <w:szCs w:val="24"/>
-        </w:rPr>
-      </w:pPr>
-    </w:p>
-    <w:p>
-      <w:pPr>
-        <w:spacing w:line="360" w:lineRule="auto"/>
-        <w:rPr>
-          <w:sz w:val="24"/>
-          <w:szCs w:val="24"/>
-        </w:rPr>
-      </w:pPr>
-    </w:p>
-    <w:p>
-      <w:pPr>
-        <w:rPr>
-          <w:sz w:val="24"/>
-          <w:szCs w:val="24"/>
-        </w:rPr>
-      </w:pPr>
-      <w:r>
-        <w:rPr>
-          <w:sz w:val="24"/>
-          <w:szCs w:val="24"/>
-        </w:rPr>
-        <w:br w:type="page"/>
-      </w:r>
     </w:p>
     <w:p>
       <w:pPr>
@@ -3868,11 +4543,389 @@
           <w:sz w:val="28"/>
           <w:szCs w:val="28"/>
         </w:rPr>
+        <w:t>Contextual Analysis</w:t>
+      </w:r>
+    </w:p>
+    <w:p>
+      <w:pPr>
+        <w:spacing w:line="360" w:lineRule="auto"/>
+        <w:rPr>
+          <w:rStyle w:val="editortnoteditedlongjunnx"/>
+          <w:rFonts w:ascii="Open Sans" w:hAnsi="Open Sans" w:cs="Open Sans"/>
+          <w:spacing w:val="2"/>
+          <w:shd w:val="clear" w:color="auto" w:fill="FFFFFF"/>
+        </w:rPr>
+      </w:pPr>
+    </w:p>
+    <w:p>
+      <w:pPr>
+        <w:spacing w:line="360" w:lineRule="auto"/>
+        <w:rPr>
+          <w:rStyle w:val="editortnoteditedlongjunnx"/>
+          <w:rFonts w:ascii="Open Sans" w:hAnsi="Open Sans" w:cs="Open Sans"/>
+          <w:spacing w:val="2"/>
+          <w:shd w:val="clear" w:color="auto" w:fill="FFFFFF"/>
+        </w:rPr>
+      </w:pPr>
+      <w:r>
+        <w:rPr>
+          <w:rStyle w:val="editortnoteditedlongjunnx"/>
+          <w:rFonts w:ascii="Open Sans" w:hAnsi="Open Sans" w:cs="Open Sans"/>
+          <w:spacing w:val="2"/>
+          <w:shd w:val="clear" w:color="auto" w:fill="FFFFFF"/>
+        </w:rPr>
+        <w:t>My persona, "Tim A," within the broader context</w:t>
+      </w:r>
+      <w:r>
+        <w:rPr>
+          <w:rStyle w:val="editortnoteditedlongjunnx"/>
+          <w:rFonts w:ascii="Open Sans" w:hAnsi="Open Sans" w:cs="Open Sans"/>
+          <w:spacing w:val="2"/>
+          <w:shd w:val="clear" w:color="auto" w:fill="FFFFFF"/>
+        </w:rPr>
+        <w:t xml:space="preserve"> </w:t>
+      </w:r>
+      <w:r>
+        <w:rPr>
+          <w:rStyle w:val="editortnoteditedlongjunnx"/>
+          <w:rFonts w:ascii="Open Sans" w:hAnsi="Open Sans" w:cs="Open Sans"/>
+          <w:spacing w:val="2"/>
+          <w:shd w:val="clear" w:color="auto" w:fill="FFFFFF"/>
+        </w:rPr>
+        <w:t>of photography</w:t>
+      </w:r>
+      <w:r>
+        <w:rPr>
+          <w:rStyle w:val="editortnoteditedlongjunnx"/>
+          <w:rFonts w:ascii="Open Sans" w:hAnsi="Open Sans" w:cs="Open Sans"/>
+          <w:spacing w:val="2"/>
+          <w:shd w:val="clear" w:color="auto" w:fill="FFFFFF"/>
+        </w:rPr>
+        <w:t xml:space="preserve"> </w:t>
+      </w:r>
+      <w:r>
+        <w:rPr>
+          <w:rStyle w:val="editortnoteditedlongjunnx"/>
+          <w:rFonts w:ascii="Open Sans" w:hAnsi="Open Sans" w:cs="Open Sans"/>
+          <w:spacing w:val="2"/>
+          <w:shd w:val="clear" w:color="auto" w:fill="FFFFFF"/>
+        </w:rPr>
+        <w:t>web </w:t>
+      </w:r>
+      <w:r>
+        <w:rPr>
+          <w:rStyle w:val="editortnoteditedlongjunnx"/>
+          <w:rFonts w:ascii="Open Sans" w:hAnsi="Open Sans" w:cs="Open Sans"/>
+          <w:spacing w:val="2"/>
+          <w:shd w:val="clear" w:color="auto" w:fill="FFFFFF"/>
+        </w:rPr>
+        <w:t>presences</w:t>
+      </w:r>
+      <w:r>
+        <w:rPr>
+          <w:rStyle w:val="editortnoteditedlongjunnx"/>
+          <w:rFonts w:ascii="Open Sans" w:hAnsi="Open Sans" w:cs="Open Sans"/>
+          <w:spacing w:val="2"/>
+          <w:shd w:val="clear" w:color="auto" w:fill="FFFFFF"/>
+        </w:rPr>
+        <w:t>,</w:t>
+      </w:r>
+      <w:r>
+        <w:rPr>
+          <w:rStyle w:val="editortnoteditedlongjunnx"/>
+          <w:rFonts w:ascii="Open Sans" w:hAnsi="Open Sans" w:cs="Open Sans"/>
+          <w:spacing w:val="2"/>
+          <w:shd w:val="clear" w:color="auto" w:fill="FFFFFF"/>
+        </w:rPr>
+        <w:t xml:space="preserve"> </w:t>
+      </w:r>
+      <w:r>
+        <w:rPr>
+          <w:rStyle w:val="editortnoteditedlongjunnx"/>
+          <w:rFonts w:ascii="Open Sans" w:hAnsi="Open Sans" w:cs="Open Sans"/>
+          <w:spacing w:val="2"/>
+          <w:shd w:val="clear" w:color="auto" w:fill="FFFFFF"/>
+        </w:rPr>
+        <w:t>embraces both</w:t>
+      </w:r>
+      <w:r>
+        <w:rPr>
+          <w:rStyle w:val="editortnoteditedlongjunnx"/>
+          <w:rFonts w:ascii="Open Sans" w:hAnsi="Open Sans" w:cs="Open Sans"/>
+          <w:spacing w:val="2"/>
+          <w:shd w:val="clear" w:color="auto" w:fill="FFFFFF"/>
+        </w:rPr>
+        <w:t xml:space="preserve"> </w:t>
+      </w:r>
+      <w:r>
+        <w:rPr>
+          <w:rStyle w:val="editortnoteditedlongjunnx"/>
+          <w:rFonts w:ascii="Open Sans" w:hAnsi="Open Sans" w:cs="Open Sans"/>
+          <w:spacing w:val="2"/>
+          <w:shd w:val="clear" w:color="auto" w:fill="FFFFFF"/>
+        </w:rPr>
+        <w:t>personal expression and education on subjects. The website is meant to be both an artistic</w:t>
+      </w:r>
+      <w:r>
+        <w:rPr>
+          <w:rStyle w:val="editortnoteditedlongjunnx"/>
+          <w:rFonts w:ascii="Open Sans" w:hAnsi="Open Sans" w:cs="Open Sans"/>
+          <w:spacing w:val="2"/>
+          <w:shd w:val="clear" w:color="auto" w:fill="FFFFFF"/>
+        </w:rPr>
+        <w:t xml:space="preserve"> </w:t>
+      </w:r>
+      <w:r>
+        <w:rPr>
+          <w:rStyle w:val="editortnoteditedlongjunnx"/>
+          <w:rFonts w:ascii="Open Sans" w:hAnsi="Open Sans" w:cs="Open Sans"/>
+          <w:spacing w:val="2"/>
+          <w:shd w:val="clear" w:color="auto" w:fill="FFFFFF"/>
+        </w:rPr>
+        <w:t>portfolio and an interactive platform for the visitor to peruse</w:t>
+      </w:r>
+      <w:r>
+        <w:rPr>
+          <w:rStyle w:val="editortnoteditedlongjunnx"/>
+          <w:rFonts w:ascii="Open Sans" w:hAnsi="Open Sans" w:cs="Open Sans"/>
+          <w:spacing w:val="2"/>
+          <w:shd w:val="clear" w:color="auto" w:fill="FFFFFF"/>
+        </w:rPr>
+        <w:t xml:space="preserve"> </w:t>
+      </w:r>
+      <w:r>
+        <w:rPr>
+          <w:rStyle w:val="editortnoteditedlongjunnx"/>
+          <w:rFonts w:ascii="Open Sans" w:hAnsi="Open Sans" w:cs="Open Sans"/>
+          <w:spacing w:val="2"/>
+          <w:shd w:val="clear" w:color="auto" w:fill="FFFFFF"/>
+        </w:rPr>
+        <w:t>my thoughts regarding black-and-white photography. My website is not like other</w:t>
+      </w:r>
+      <w:r>
+        <w:rPr>
+          <w:rStyle w:val="editortnoteditedlongjunnx"/>
+          <w:rFonts w:ascii="Open Sans" w:hAnsi="Open Sans" w:cs="Open Sans"/>
+          <w:spacing w:val="2"/>
+          <w:shd w:val="clear" w:color="auto" w:fill="FFFFFF"/>
+        </w:rPr>
+        <w:t xml:space="preserve"> </w:t>
+      </w:r>
+      <w:r>
+        <w:rPr>
+          <w:rStyle w:val="editortnoteditedlongjunnx"/>
+          <w:rFonts w:ascii="Open Sans" w:hAnsi="Open Sans" w:cs="Open Sans"/>
+          <w:spacing w:val="2"/>
+          <w:shd w:val="clear" w:color="auto" w:fill="FFFFFF"/>
+        </w:rPr>
+        <w:t>commercial photo sites that mainly focus on selling services, as Smith says (2020), but it</w:t>
+      </w:r>
+      <w:r>
+        <w:rPr>
+          <w:rStyle w:val="editortnoteditedlongjunnx"/>
+          <w:rFonts w:ascii="Open Sans" w:hAnsi="Open Sans" w:cs="Open Sans"/>
+          <w:spacing w:val="2"/>
+          <w:shd w:val="clear" w:color="auto" w:fill="FFFFFF"/>
+        </w:rPr>
+        <w:t xml:space="preserve"> </w:t>
+      </w:r>
+      <w:r>
+        <w:rPr>
+          <w:rStyle w:val="editortnoteditedlongjunnx"/>
+          <w:rFonts w:ascii="Open Sans" w:hAnsi="Open Sans" w:cs="Open Sans"/>
+          <w:spacing w:val="2"/>
+          <w:shd w:val="clear" w:color="auto" w:fill="FFFFFF"/>
+        </w:rPr>
+        <w:t>concerns storytelling, creativity, and public</w:t>
+      </w:r>
+      <w:r>
+        <w:rPr>
+          <w:rStyle w:val="editortnoteditedlongjunnx"/>
+          <w:rFonts w:ascii="Open Sans" w:hAnsi="Open Sans" w:cs="Open Sans"/>
+          <w:spacing w:val="2"/>
+          <w:shd w:val="clear" w:color="auto" w:fill="FFFFFF"/>
+        </w:rPr>
+        <w:t> engagement.</w:t>
+      </w:r>
+    </w:p>
+    <w:p>
+      <w:pPr>
+        <w:spacing w:line="360" w:lineRule="auto"/>
+        <w:rPr>
+          <w:rStyle w:val="editortnoteditedlongjunnx"/>
+          <w:rFonts w:ascii="Open Sans" w:hAnsi="Open Sans" w:cs="Open Sans"/>
+          <w:spacing w:val="2"/>
+          <w:shd w:val="clear" w:color="auto" w:fill="FFFFFF"/>
+        </w:rPr>
+      </w:pPr>
+    </w:p>
+    <w:p>
+      <w:pPr>
+        <w:spacing w:line="360" w:lineRule="auto"/>
+        <w:rPr>
+          <w:rStyle w:val="editortnoteditedlongjunnx"/>
+          <w:rFonts w:ascii="Open Sans" w:hAnsi="Open Sans" w:cs="Open Sans"/>
+          <w:spacing w:val="2"/>
+          <w:shd w:val="clear" w:color="auto" w:fill="FFFFFF"/>
+        </w:rPr>
+      </w:pPr>
+      <w:r>
+        <w:rPr>
+          <w:rStyle w:val="editortnoteditedlongjunnx"/>
+          <w:rFonts w:ascii="Open Sans" w:hAnsi="Open Sans" w:cs="Open Sans"/>
+          <w:spacing w:val="2"/>
+          <w:shd w:val="clear" w:color="auto" w:fill="FFFFFF"/>
+        </w:rPr>
+        <w:t>The purpose of my web presence is to establish myself as a thought leader in monochrome photography while fostering a community that appreciates its depth and emotion (Jones, 2019). The structured sections—About, Let’s Click, and Let’s Explore—provide a mix of technical guidance and artistic inspiration. My background in creative arts further informs my perspective, allowing me to merge technology, narrative, and aesthetics (Brown, 2021). </w:t>
+      </w:r>
+      <w:r>
+        <w:rPr>
+          <w:rStyle w:val="editortnoteditedlongjunnx"/>
+          <w:rFonts w:ascii="Open Sans" w:hAnsi="Open Sans" w:cs="Open Sans"/>
+          <w:spacing w:val="2"/>
+          <w:shd w:val="clear" w:color="auto" w:fill="FFFFFF"/>
+        </w:rPr>
+        <w:t>I always manage to maintain a personal and professional tone so that my persona </w:t>
+      </w:r>
+      <w:r>
+        <w:rPr>
+          <w:rStyle w:val="editortnoteditedlongjunnx"/>
+          <w:rFonts w:ascii="Open Sans" w:hAnsi="Open Sans" w:cs="Open Sans"/>
+          <w:spacing w:val="2"/>
+          <w:shd w:val="clear" w:color="auto" w:fill="FFFFFF"/>
+        </w:rPr>
+        <w:t xml:space="preserve">is  </w:t>
+      </w:r>
+      <w:r>
+        <w:rPr>
+          <w:rStyle w:val="editortnoteditedlongjunnx"/>
+          <w:rFonts w:ascii="Open Sans" w:hAnsi="Open Sans" w:cs="Open Sans"/>
+          <w:spacing w:val="2"/>
+          <w:shd w:val="clear" w:color="auto" w:fill="FFFFFF"/>
+        </w:rPr>
+        <w:t>real yet appealing to the photography enthusiast and fellow artist.</w:t>
+      </w:r>
+    </w:p>
+    <w:p/>
+    <w:p/>
+    <w:p>
+      <w:pPr>
+        <w:spacing w:line="360" w:lineRule="auto"/>
+        <w:rPr>
+          <w:sz w:val="24"/>
+          <w:szCs w:val="24"/>
+        </w:rPr>
+      </w:pPr>
+    </w:p>
+    <w:p>
+      <w:pPr>
+        <w:spacing w:line="360" w:lineRule="auto"/>
+        <w:rPr>
+          <w:sz w:val="24"/>
+          <w:szCs w:val="24"/>
+        </w:rPr>
+      </w:pPr>
+    </w:p>
+    <w:p>
+      <w:pPr>
+        <w:rPr>
+          <w:sz w:val="24"/>
+          <w:szCs w:val="24"/>
+        </w:rPr>
+      </w:pPr>
+      <w:r>
+        <w:rPr>
+          <w:sz w:val="24"/>
+          <w:szCs w:val="24"/>
+        </w:rPr>
+        <w:lastRenderedPageBreak/>
+        <w:br w:type="page"/>
+      </w:r>
+    </w:p>
+    <w:p>
+      <w:pPr>
+        <w:pStyle w:val="Heading2"/>
+        <w:jc w:val="left"/>
+        <w:rPr>
+          <w:i w:val="0"/>
+          <w:iCs w:val="0"/>
+          <w:sz w:val="28"/>
+          <w:szCs w:val="28"/>
+        </w:rPr>
+      </w:pPr>
+      <w:r>
+        <w:rPr>
+          <w:i w:val="0"/>
+          <w:iCs w:val="0"/>
+          <w:sz w:val="28"/>
+          <w:szCs w:val="28"/>
+        </w:rPr>
         <w:lastRenderedPageBreak/>
         <w:t>References</w:t>
       </w:r>
     </w:p>
     <w:p/>
+    <w:p>
+      <w:pPr>
+        <w:spacing w:line="360" w:lineRule="auto"/>
+        <w:rPr>
+          <w:sz w:val="24"/>
+          <w:szCs w:val="24"/>
+        </w:rPr>
+      </w:pPr>
+    </w:p>
+    <w:p>
+      <w:pPr>
+        <w:spacing w:line="360" w:lineRule="auto"/>
+        <w:rPr>
+          <w:sz w:val="24"/>
+          <w:szCs w:val="24"/>
+        </w:rPr>
+      </w:pPr>
+    </w:p>
+    <w:p>
+      <w:pPr>
+        <w:spacing w:line="360" w:lineRule="auto"/>
+      </w:pPr>
+      <w:r>
+        <w:t xml:space="preserve">Brown, L. (2021). </w:t>
+      </w:r>
+      <w:r>
+        <w:rPr>
+          <w:rStyle w:val="Emphasis"/>
+        </w:rPr>
+        <w:t>The art of digital storytelling: Engaging audiences online</w:t>
+      </w:r>
+      <w:r>
+        <w:t>. Oxford University Press.</w:t>
+      </w:r>
+      <w:r>
+        <w:br/>
+        <w:t xml:space="preserve">Jones, M. (2019). </w:t>
+      </w:r>
+      <w:r>
+        <w:rPr>
+          <w:rStyle w:val="Emphasis"/>
+        </w:rPr>
+        <w:t>Building an online creative presence: Strategies for artists and photographers</w:t>
+      </w:r>
+      <w:r>
+        <w:t>. Routledge.</w:t>
+      </w:r>
+      <w:r>
+        <w:br/>
+        <w:t xml:space="preserve">Smith, R. (2020). </w:t>
+      </w:r>
+      <w:r>
+        <w:rPr>
+          <w:rStyle w:val="Emphasis"/>
+        </w:rPr>
+        <w:t>Photography and the digital age: A new era of visual storytelling</w:t>
+      </w:r>
+      <w:r>
+        <w:t>. Cambridge University Press.</w:t>
+      </w:r>
+    </w:p>
     <w:p>
       <w:pPr>
         <w:spacing w:line="360" w:lineRule="auto"/>

</xml_diff>